<commit_message>
2 Fragen, selfDividingNumbsers, pivotIndex 注意效率！
</commit_message>
<xml_diff>
--- a/rechnen/编程心得.docx
+++ b/rechnen/编程心得.docx
@@ -34,26 +34,17 @@
           <w:iCs/>
           <w:color w:val="82AAFF"/>
         </w:rPr>
-        <w:t>S</w:t>
-      </w:r>
-      <w:r>
+        <w:t>Strtotime</w:t>
+      </w:r>
+      <w:proofErr w:type="spellEnd"/>
+    </w:p>
+    <w:p>
+      <w:pPr>
+        <w:pStyle w:val="HTMLVorformatiert"/>
+        <w:shd w:val="clear" w:color="auto" w:fill="263238"/>
+        <w:ind w:left="420"/>
         <w:rPr>
           <w:rFonts w:ascii="Courier New" w:hAnsi="Courier New" w:cs="Courier New"/>
-          <w:i/>
-          <w:iCs/>
-          <w:color w:val="82AAFF"/>
-        </w:rPr>
-        <w:t>trtotime</w:t>
-      </w:r>
-      <w:proofErr w:type="spellEnd"/>
-    </w:p>
-    <w:p>
-      <w:pPr>
-        <w:pStyle w:val="HTMLVorformatiert"/>
-        <w:shd w:val="clear" w:color="auto" w:fill="263238"/>
-        <w:ind w:left="420"/>
-        <w:rPr>
-          <w:rFonts w:ascii="Courier New" w:hAnsi="Courier New" w:cs="Courier New" w:hint="eastAsia"/>
           <w:color w:val="C3CEE3"/>
         </w:rPr>
       </w:pPr>
@@ -90,16 +81,7 @@
           <w:iCs/>
           <w:color w:val="82AAFF"/>
         </w:rPr>
-        <w:t>S</w:t>
-      </w:r>
-      <w:r>
-        <w:rPr>
-          <w:rFonts w:ascii="Courier New" w:hAnsi="Courier New" w:cs="Courier New"/>
-          <w:i/>
-          <w:iCs/>
-          <w:color w:val="82AAFF"/>
-        </w:rPr>
-        <w:t>trrev</w:t>
+        <w:t>Strrev</w:t>
       </w:r>
       <w:proofErr w:type="spellEnd"/>
     </w:p>
@@ -141,16 +123,7 @@
           <w:iCs/>
           <w:color w:val="82AAFF"/>
         </w:rPr>
-        <w:t>P</w:t>
-      </w:r>
-      <w:r>
-        <w:rPr>
-          <w:rFonts w:ascii="Courier New" w:hAnsi="Courier New" w:cs="Courier New"/>
-          <w:i/>
-          <w:iCs/>
-          <w:color w:val="82AAFF"/>
-        </w:rPr>
-        <w:t>ow</w:t>
+        <w:t>Pow</w:t>
       </w:r>
     </w:p>
     <w:p>
@@ -170,13 +143,7 @@
         <w:t>指数表达式</w:t>
       </w:r>
     </w:p>
-    <w:p>
-      <w:pPr>
-        <w:rPr>
-          <w:rFonts w:hint="eastAsia"/>
-        </w:rPr>
-      </w:pPr>
-    </w:p>
+    <w:p/>
     <w:p>
       <w:pPr>
         <w:pStyle w:val="HTMLVorformatiert"/>
@@ -198,185 +165,166 @@
           <w:iCs/>
           <w:color w:val="82AAFF"/>
         </w:rPr>
-        <w:t>D</w:t>
-      </w:r>
-      <w:r>
+        <w:t>Decbin</w:t>
+      </w:r>
+      <w:proofErr w:type="spellEnd"/>
+    </w:p>
+    <w:p>
+      <w:pPr>
+        <w:pStyle w:val="HTMLVorformatiert"/>
+        <w:shd w:val="clear" w:color="auto" w:fill="263238"/>
+        <w:ind w:left="420"/>
+        <w:rPr>
+          <w:rStyle w:val="dc-title"/>
+        </w:rPr>
+      </w:pPr>
+      <w:r>
+        <w:rPr>
+          <w:rStyle w:val="dc-title"/>
+        </w:rPr>
+        <w:t>十进制转换为二进制</w:t>
+      </w:r>
+    </w:p>
+    <w:p>
+      <w:pPr>
+        <w:pStyle w:val="HTMLVorformatiert"/>
+        <w:shd w:val="clear" w:color="auto" w:fill="263238"/>
+        <w:ind w:left="420"/>
+        <w:rPr>
+          <w:rStyle w:val="dc-title"/>
+        </w:rPr>
+      </w:pPr>
+      <w:r>
+        <w:rPr>
+          <w:rStyle w:val="dc-title"/>
+          <w:rFonts w:hint="eastAsia"/>
+        </w:rPr>
+        <w:t>扩展</w:t>
+      </w:r>
+      <w:r>
+        <w:rPr>
+          <w:rStyle w:val="dc-title"/>
+        </w:rPr>
+        <w:tab/>
+      </w:r>
+      <w:r>
+        <w:rPr>
+          <w:rStyle w:val="dc-title"/>
+          <w:rFonts w:hint="eastAsia"/>
+        </w:rPr>
+        <w:t>函数</w:t>
+      </w:r>
+    </w:p>
+    <w:p>
+      <w:pPr>
+        <w:pStyle w:val="HTMLVorformatiert"/>
+        <w:shd w:val="clear" w:color="auto" w:fill="263238"/>
+        <w:ind w:left="420"/>
+        <w:rPr>
+          <w:rStyle w:val="dc-title"/>
+        </w:rPr>
+      </w:pPr>
+      <w:proofErr w:type="spellStart"/>
+      <w:r>
+        <w:rPr>
+          <w:rStyle w:val="dc-title"/>
+          <w:rFonts w:hint="eastAsia"/>
+        </w:rPr>
+        <w:t>bin</w:t>
+      </w:r>
+      <w:r>
+        <w:rPr>
+          <w:rStyle w:val="dc-title"/>
+        </w:rPr>
+        <w:t>dec</w:t>
+      </w:r>
+      <w:proofErr w:type="spellEnd"/>
+      <w:r>
+        <w:rPr>
+          <w:rStyle w:val="dc-title"/>
+        </w:rPr>
+        <w:t xml:space="preserve">, decoct </w:t>
+      </w:r>
+      <w:proofErr w:type="spellStart"/>
+      <w:r>
+        <w:rPr>
+          <w:rStyle w:val="dc-title"/>
+        </w:rPr>
+        <w:t>dechex</w:t>
+      </w:r>
+      <w:proofErr w:type="spellEnd"/>
+      <w:r>
+        <w:rPr>
+          <w:rStyle w:val="dc-title"/>
+        </w:rPr>
+        <w:t xml:space="preserve"> ,</w:t>
+      </w:r>
+    </w:p>
+    <w:p>
+      <w:pPr>
+        <w:pStyle w:val="HTMLVorformatiert"/>
+        <w:shd w:val="clear" w:color="auto" w:fill="263238"/>
+        <w:ind w:left="420"/>
+        <w:rPr>
+          <w:rStyle w:val="dc-title"/>
+        </w:rPr>
+      </w:pPr>
+      <w:proofErr w:type="spellStart"/>
+      <w:r>
+        <w:rPr>
+          <w:rStyle w:val="dc-title"/>
+        </w:rPr>
+        <w:t>base</w:t>
+      </w:r>
+      <w:r>
+        <w:rPr>
+          <w:rStyle w:val="dc-title"/>
+        </w:rPr>
+        <w:t>_convert</w:t>
+      </w:r>
+      <w:proofErr w:type="spellEnd"/>
+      <w:r>
+        <w:rPr>
+          <w:rStyle w:val="dc-title"/>
+        </w:rPr>
+        <w:t>($number,$</w:t>
+      </w:r>
+      <w:proofErr w:type="spellStart"/>
+      <w:r>
+        <w:rPr>
+          <w:rStyle w:val="dc-title"/>
+        </w:rPr>
+        <w:t>frombase</w:t>
+      </w:r>
+      <w:proofErr w:type="spellEnd"/>
+      <w:r>
+        <w:rPr>
+          <w:rStyle w:val="dc-title"/>
+        </w:rPr>
+        <w:t>,$</w:t>
+      </w:r>
+      <w:proofErr w:type="spellStart"/>
+      <w:r>
+        <w:rPr>
+          <w:rStyle w:val="dc-title"/>
+        </w:rPr>
+        <w:t>tobase</w:t>
+      </w:r>
+      <w:proofErr w:type="spellEnd"/>
+      <w:r>
+        <w:rPr>
+          <w:rStyle w:val="dc-title"/>
+        </w:rPr>
+        <w:t>);</w:t>
+      </w:r>
+    </w:p>
+    <w:p>
+      <w:pPr>
+        <w:pStyle w:val="HTMLVorformatiert"/>
+        <w:shd w:val="clear" w:color="auto" w:fill="263238"/>
+        <w:ind w:left="420"/>
         <w:rPr>
           <w:rFonts w:ascii="Courier New" w:hAnsi="Courier New" w:cs="Courier New"/>
-          <w:i/>
-          <w:iCs/>
-          <w:color w:val="82AAFF"/>
-        </w:rPr>
-        <w:t>ecbin</w:t>
-      </w:r>
-      <w:proofErr w:type="spellEnd"/>
-    </w:p>
-    <w:p>
-      <w:pPr>
-        <w:pStyle w:val="HTMLVorformatiert"/>
-        <w:shd w:val="clear" w:color="auto" w:fill="263238"/>
-        <w:ind w:left="420"/>
-        <w:rPr>
-          <w:rStyle w:val="dc-title"/>
-        </w:rPr>
-      </w:pPr>
-      <w:r>
-        <w:rPr>
-          <w:rStyle w:val="dc-title"/>
-        </w:rPr>
-        <w:t>十进制转换为二进制</w:t>
-      </w:r>
-    </w:p>
-    <w:p>
-      <w:pPr>
-        <w:pStyle w:val="HTMLVorformatiert"/>
-        <w:shd w:val="clear" w:color="auto" w:fill="263238"/>
-        <w:ind w:left="420"/>
-        <w:rPr>
-          <w:rStyle w:val="dc-title"/>
-        </w:rPr>
-      </w:pPr>
-      <w:r>
-        <w:rPr>
-          <w:rStyle w:val="dc-title"/>
-          <w:rFonts w:hint="eastAsia"/>
-        </w:rPr>
-        <w:t>扩展</w:t>
-      </w:r>
-      <w:r>
-        <w:rPr>
-          <w:rStyle w:val="dc-title"/>
-        </w:rPr>
-        <w:tab/>
-      </w:r>
-      <w:r>
-        <w:rPr>
-          <w:rStyle w:val="dc-title"/>
-          <w:rFonts w:hint="eastAsia"/>
-        </w:rPr>
-        <w:t>函数</w:t>
-      </w:r>
-    </w:p>
-    <w:p>
-      <w:pPr>
-        <w:pStyle w:val="HTMLVorformatiert"/>
-        <w:shd w:val="clear" w:color="auto" w:fill="263238"/>
-        <w:ind w:left="420"/>
-        <w:rPr>
-          <w:rStyle w:val="dc-title"/>
-        </w:rPr>
-      </w:pPr>
-      <w:proofErr w:type="spellStart"/>
-      <w:r>
-        <w:rPr>
-          <w:rStyle w:val="dc-title"/>
-          <w:rFonts w:hint="eastAsia"/>
-        </w:rPr>
-        <w:t>bin</w:t>
-      </w:r>
-      <w:r>
-        <w:rPr>
-          <w:rStyle w:val="dc-title"/>
-        </w:rPr>
-        <w:t>dec</w:t>
-      </w:r>
-      <w:proofErr w:type="spellEnd"/>
-      <w:r>
-        <w:rPr>
-          <w:rStyle w:val="dc-title"/>
-        </w:rPr>
-        <w:t xml:space="preserve">, decoct </w:t>
-      </w:r>
-      <w:proofErr w:type="spellStart"/>
-      <w:proofErr w:type="gramStart"/>
-      <w:r>
-        <w:rPr>
-          <w:rStyle w:val="dc-title"/>
-        </w:rPr>
-        <w:t>dechex</w:t>
-      </w:r>
-      <w:proofErr w:type="spellEnd"/>
-      <w:r>
-        <w:rPr>
-          <w:rStyle w:val="dc-title"/>
-        </w:rPr>
-        <w:t xml:space="preserve"> ,</w:t>
-      </w:r>
-      <w:proofErr w:type="gramEnd"/>
-    </w:p>
-    <w:p>
-      <w:pPr>
-        <w:pStyle w:val="HTMLVorformatiert"/>
-        <w:shd w:val="clear" w:color="auto" w:fill="263238"/>
-        <w:ind w:left="420"/>
-        <w:rPr>
-          <w:rStyle w:val="dc-title"/>
-        </w:rPr>
-      </w:pPr>
-      <w:proofErr w:type="spellStart"/>
-      <w:r>
-        <w:rPr>
-          <w:rStyle w:val="dc-title"/>
-        </w:rPr>
-        <w:t>base</w:t>
-      </w:r>
-      <w:r>
-        <w:rPr>
-          <w:rStyle w:val="dc-title"/>
-        </w:rPr>
-        <w:t>_convert</w:t>
-      </w:r>
-      <w:proofErr w:type="spellEnd"/>
-      <w:r>
-        <w:rPr>
-          <w:rStyle w:val="dc-title"/>
-        </w:rPr>
-        <w:t>($</w:t>
-      </w:r>
-      <w:proofErr w:type="gramStart"/>
-      <w:r>
-        <w:rPr>
-          <w:rStyle w:val="dc-title"/>
-        </w:rPr>
-        <w:t>number,$</w:t>
-      </w:r>
-      <w:proofErr w:type="spellStart"/>
-      <w:proofErr w:type="gramEnd"/>
-      <w:r>
-        <w:rPr>
-          <w:rStyle w:val="dc-title"/>
-        </w:rPr>
-        <w:t>frombase</w:t>
-      </w:r>
-      <w:proofErr w:type="spellEnd"/>
-      <w:r>
-        <w:rPr>
-          <w:rStyle w:val="dc-title"/>
-        </w:rPr>
-        <w:t>,$</w:t>
-      </w:r>
-      <w:proofErr w:type="spellStart"/>
-      <w:r>
-        <w:rPr>
-          <w:rStyle w:val="dc-title"/>
-        </w:rPr>
-        <w:t>tobase</w:t>
-      </w:r>
-      <w:proofErr w:type="spellEnd"/>
-      <w:r>
-        <w:rPr>
-          <w:rStyle w:val="dc-title"/>
-        </w:rPr>
-        <w:t>);</w:t>
-      </w:r>
-    </w:p>
-    <w:p>
-      <w:pPr>
-        <w:pStyle w:val="HTMLVorformatiert"/>
-        <w:shd w:val="clear" w:color="auto" w:fill="263238"/>
-        <w:ind w:left="420"/>
-        <w:rPr>
-          <w:rFonts w:ascii="Courier New" w:hAnsi="Courier New" w:cs="Courier New" w:hint="eastAsia"/>
           <w:color w:val="FFFFFF" w:themeColor="background1"/>
         </w:rPr>
       </w:pPr>
@@ -419,31 +367,15 @@
           <w:rStyle w:val="HTMLCode"/>
           <w:color w:val="FFFFFF" w:themeColor="background1"/>
         </w:rPr>
-        <w:t>base_</w:t>
-      </w:r>
-      <w:proofErr w:type="gramStart"/>
+        <w:t>base_convert</w:t>
+      </w:r>
+      <w:proofErr w:type="spellEnd"/>
       <w:r>
         <w:rPr>
           <w:rStyle w:val="HTMLCode"/>
           <w:color w:val="FFFFFF" w:themeColor="background1"/>
         </w:rPr>
-        <w:t>convert</w:t>
-      </w:r>
-      <w:proofErr w:type="spellEnd"/>
-      <w:r>
-        <w:rPr>
-          <w:rStyle w:val="HTMLCode"/>
-          <w:color w:val="FFFFFF" w:themeColor="background1"/>
-        </w:rPr>
-        <w:t>(</w:t>
-      </w:r>
-      <w:proofErr w:type="gramEnd"/>
-      <w:r>
-        <w:rPr>
-          <w:rStyle w:val="HTMLCode"/>
-          <w:color w:val="FFFFFF" w:themeColor="background1"/>
-        </w:rPr>
-        <w:t>$hexadecimal, 16, 2);</w:t>
+        <w:t>($hexadecimal, 16, 2);</w:t>
       </w:r>
       <w:r>
         <w:rPr>
@@ -493,187 +425,176 @@
           <w:iCs/>
           <w:color w:val="82AAFF"/>
         </w:rPr>
-        <w:t>substr_</w:t>
-      </w:r>
-      <w:proofErr w:type="gramStart"/>
-      <w:r>
+        <w:t>substr_count</w:t>
+      </w:r>
+      <w:proofErr w:type="spellEnd"/>
+      <w:r>
+        <w:t xml:space="preserve">( </w:t>
+      </w:r>
+      <w:r>
+        <w:rPr>
+          <w:rStyle w:val="type"/>
+        </w:rPr>
+        <w:t>string</w:t>
+      </w:r>
+      <w:r>
+        <w:rPr>
+          <w:rStyle w:val="methodparam"/>
+        </w:rPr>
+        <w:t xml:space="preserve"> </w:t>
+      </w:r>
+      <w:r>
+        <w:rPr>
+          <w:rStyle w:val="HTMLCode"/>
+        </w:rPr>
+        <w:t>$haystack</w:t>
+      </w:r>
+      <w:r>
+        <w:t xml:space="preserve"> , </w:t>
+      </w:r>
+      <w:r>
+        <w:rPr>
+          <w:rStyle w:val="type"/>
+        </w:rPr>
+        <w:t>string</w:t>
+      </w:r>
+      <w:r>
+        <w:rPr>
+          <w:rStyle w:val="methodparam"/>
+        </w:rPr>
+        <w:t xml:space="preserve"> </w:t>
+      </w:r>
+      <w:r>
+        <w:rPr>
+          <w:rStyle w:val="HTMLCode"/>
+        </w:rPr>
+        <w:t>$needle</w:t>
+      </w:r>
+      <w:r>
+        <w:t xml:space="preserve"> [, </w:t>
+      </w:r>
+      <w:r>
+        <w:rPr>
+          <w:rStyle w:val="type"/>
+        </w:rPr>
+        <w:t>int</w:t>
+      </w:r>
+      <w:r>
+        <w:rPr>
+          <w:rStyle w:val="methodparam"/>
+        </w:rPr>
+        <w:t xml:space="preserve"> </w:t>
+      </w:r>
+      <w:r>
+        <w:rPr>
+          <w:rStyle w:val="HTMLCode"/>
+        </w:rPr>
+        <w:t>$offset</w:t>
+      </w:r>
+      <w:r>
+        <w:rPr>
+          <w:rStyle w:val="initializer"/>
+        </w:rPr>
+        <w:t xml:space="preserve"> = 0</w:t>
+      </w:r>
+      <w:r>
+        <w:t xml:space="preserve"> [, </w:t>
+      </w:r>
+      <w:r>
+        <w:rPr>
+          <w:rStyle w:val="type"/>
+        </w:rPr>
+        <w:t>int</w:t>
+      </w:r>
+      <w:r>
+        <w:rPr>
+          <w:rStyle w:val="methodparam"/>
+        </w:rPr>
+        <w:t xml:space="preserve"> </w:t>
+      </w:r>
+      <w:r>
+        <w:rPr>
+          <w:rStyle w:val="HTMLCode"/>
+        </w:rPr>
+        <w:t>$length</w:t>
+      </w:r>
+      <w:r>
+        <w:t xml:space="preserve"> ]] ) : </w:t>
+      </w:r>
+      <w:r>
+        <w:rPr>
+          <w:rStyle w:val="type"/>
+        </w:rPr>
+        <w:t>int</w:t>
+      </w:r>
+    </w:p>
+    <w:p>
+      <w:pPr>
+        <w:pStyle w:val="HTMLVorformatiert"/>
+        <w:shd w:val="clear" w:color="auto" w:fill="263238"/>
+        <w:ind w:left="420"/>
+        <w:rPr>
+          <w:rStyle w:val="dc-title"/>
+        </w:rPr>
+      </w:pPr>
+      <w:r>
+        <w:rPr>
+          <w:rStyle w:val="dc-title"/>
+        </w:rPr>
+        <w:t>计算字串出现的次数</w:t>
+      </w:r>
+    </w:p>
+    <w:p>
+      <w:pPr>
+        <w:pStyle w:val="HTMLVorformatiert"/>
+        <w:shd w:val="clear" w:color="auto" w:fill="263238"/>
+        <w:ind w:left="420"/>
+        <w:rPr>
+          <w:rStyle w:val="dc-title"/>
+        </w:rPr>
+      </w:pPr>
+      <w:r>
+        <w:rPr>
+          <w:rStyle w:val="dc-title"/>
+          <w:rFonts w:hint="eastAsia"/>
+        </w:rPr>
+        <w:t>扩展知识</w:t>
+      </w:r>
+    </w:p>
+    <w:p>
+      <w:pPr>
+        <w:pStyle w:val="HTMLVorformatiert"/>
+        <w:shd w:val="clear" w:color="auto" w:fill="263238"/>
+        <w:ind w:left="420"/>
+        <w:rPr>
+          <w:rStyle w:val="dc-title"/>
+        </w:rPr>
+      </w:pPr>
+      <w:proofErr w:type="spellStart"/>
+      <w:r>
+        <w:rPr>
+          <w:rStyle w:val="refname"/>
+        </w:rPr>
+        <w:t>strpos</w:t>
+      </w:r>
+      <w:proofErr w:type="spellEnd"/>
+      <w:r>
+        <w:t xml:space="preserve"> — </w:t>
+      </w:r>
+      <w:r>
+        <w:rPr>
+          <w:rStyle w:val="dc-title"/>
+        </w:rPr>
+        <w:t>查找字符串首次出现的位置</w:t>
+      </w:r>
+    </w:p>
+    <w:p>
+      <w:pPr>
+        <w:pStyle w:val="HTMLVorformatiert"/>
+        <w:shd w:val="clear" w:color="auto" w:fill="263238"/>
+        <w:ind w:left="420"/>
         <w:rPr>
           <w:rFonts w:ascii="Courier New" w:hAnsi="Courier New" w:cs="Courier New"/>
-          <w:i/>
-          <w:iCs/>
-          <w:color w:val="82AAFF"/>
-        </w:rPr>
-        <w:t>count</w:t>
-      </w:r>
-      <w:proofErr w:type="spellEnd"/>
-      <w:r>
-        <w:t xml:space="preserve">( </w:t>
-      </w:r>
-      <w:r>
-        <w:rPr>
-          <w:rStyle w:val="type"/>
-        </w:rPr>
-        <w:t>string</w:t>
-      </w:r>
-      <w:proofErr w:type="gramEnd"/>
-      <w:r>
-        <w:rPr>
-          <w:rStyle w:val="methodparam"/>
-        </w:rPr>
-        <w:t xml:space="preserve"> </w:t>
-      </w:r>
-      <w:r>
-        <w:rPr>
-          <w:rStyle w:val="HTMLCode"/>
-        </w:rPr>
-        <w:t>$haystack</w:t>
-      </w:r>
-      <w:r>
-        <w:t xml:space="preserve"> , </w:t>
-      </w:r>
-      <w:r>
-        <w:rPr>
-          <w:rStyle w:val="type"/>
-        </w:rPr>
-        <w:t>string</w:t>
-      </w:r>
-      <w:r>
-        <w:rPr>
-          <w:rStyle w:val="methodparam"/>
-        </w:rPr>
-        <w:t xml:space="preserve"> </w:t>
-      </w:r>
-      <w:r>
-        <w:rPr>
-          <w:rStyle w:val="HTMLCode"/>
-        </w:rPr>
-        <w:t>$needle</w:t>
-      </w:r>
-      <w:r>
-        <w:t xml:space="preserve"> [, </w:t>
-      </w:r>
-      <w:r>
-        <w:rPr>
-          <w:rStyle w:val="type"/>
-        </w:rPr>
-        <w:t>int</w:t>
-      </w:r>
-      <w:r>
-        <w:rPr>
-          <w:rStyle w:val="methodparam"/>
-        </w:rPr>
-        <w:t xml:space="preserve"> </w:t>
-      </w:r>
-      <w:r>
-        <w:rPr>
-          <w:rStyle w:val="HTMLCode"/>
-        </w:rPr>
-        <w:t>$offset</w:t>
-      </w:r>
-      <w:r>
-        <w:rPr>
-          <w:rStyle w:val="initializer"/>
-        </w:rPr>
-        <w:t xml:space="preserve"> = 0</w:t>
-      </w:r>
-      <w:r>
-        <w:t xml:space="preserve"> [, </w:t>
-      </w:r>
-      <w:r>
-        <w:rPr>
-          <w:rStyle w:val="type"/>
-        </w:rPr>
-        <w:t>int</w:t>
-      </w:r>
-      <w:r>
-        <w:rPr>
-          <w:rStyle w:val="methodparam"/>
-        </w:rPr>
-        <w:t xml:space="preserve"> </w:t>
-      </w:r>
-      <w:r>
-        <w:rPr>
-          <w:rStyle w:val="HTMLCode"/>
-        </w:rPr>
-        <w:t>$length</w:t>
-      </w:r>
-      <w:r>
-        <w:t xml:space="preserve"> ]] ) : </w:t>
-      </w:r>
-      <w:r>
-        <w:rPr>
-          <w:rStyle w:val="type"/>
-        </w:rPr>
-        <w:t>int</w:t>
-      </w:r>
-    </w:p>
-    <w:p>
-      <w:pPr>
-        <w:pStyle w:val="HTMLVorformatiert"/>
-        <w:shd w:val="clear" w:color="auto" w:fill="263238"/>
-        <w:ind w:left="420"/>
-        <w:rPr>
-          <w:rStyle w:val="dc-title"/>
-        </w:rPr>
-      </w:pPr>
-      <w:r>
-        <w:rPr>
-          <w:rStyle w:val="dc-title"/>
-        </w:rPr>
-        <w:t>计算字串出现的次数</w:t>
-      </w:r>
-    </w:p>
-    <w:p>
-      <w:pPr>
-        <w:pStyle w:val="HTMLVorformatiert"/>
-        <w:shd w:val="clear" w:color="auto" w:fill="263238"/>
-        <w:ind w:left="420"/>
-        <w:rPr>
-          <w:rStyle w:val="dc-title"/>
-        </w:rPr>
-      </w:pPr>
-      <w:r>
-        <w:rPr>
-          <w:rStyle w:val="dc-title"/>
-          <w:rFonts w:hint="eastAsia"/>
-        </w:rPr>
-        <w:t>扩展知识</w:t>
-      </w:r>
-    </w:p>
-    <w:p>
-      <w:pPr>
-        <w:pStyle w:val="HTMLVorformatiert"/>
-        <w:shd w:val="clear" w:color="auto" w:fill="263238"/>
-        <w:ind w:left="420"/>
-        <w:rPr>
-          <w:rStyle w:val="dc-title"/>
-        </w:rPr>
-      </w:pPr>
-      <w:proofErr w:type="spellStart"/>
-      <w:r>
-        <w:rPr>
-          <w:rStyle w:val="refname"/>
-        </w:rPr>
-        <w:t>strpos</w:t>
-      </w:r>
-      <w:proofErr w:type="spellEnd"/>
-      <w:r>
-        <w:t xml:space="preserve"> — </w:t>
-      </w:r>
-      <w:r>
-        <w:rPr>
-          <w:rStyle w:val="dc-title"/>
-        </w:rPr>
-        <w:t>查找字符串首次出现的位置</w:t>
-      </w:r>
-    </w:p>
-    <w:p>
-      <w:pPr>
-        <w:pStyle w:val="HTMLVorformatiert"/>
-        <w:shd w:val="clear" w:color="auto" w:fill="263238"/>
-        <w:ind w:left="420"/>
-        <w:rPr>
-          <w:rFonts w:ascii="Courier New" w:hAnsi="Courier New" w:cs="Courier New" w:hint="eastAsia"/>
           <w:color w:val="C3CEE3"/>
         </w:rPr>
       </w:pPr>
@@ -698,7 +619,13 @@
         <w:t>- 计算指定字符串在目标字符串中最后一次出现的位置</w:t>
       </w:r>
     </w:p>
-    <w:p/>
+    <w:p>
+      <w:pPr>
+        <w:rPr>
+          <w:lang w:val="en-US"/>
+        </w:rPr>
+      </w:pPr>
+    </w:p>
     <w:p>
       <w:pPr>
         <w:pStyle w:val="HTMLVorformatiert"/>
@@ -792,20 +719,23 @@
         <w:ind w:left="420"/>
         <w:rPr>
           <w:rStyle w:val="dc-title"/>
+          <w:lang w:val="de-DE"/>
+        </w:rPr>
+      </w:pPr>
+      <w:proofErr w:type="spellStart"/>
+      <w:r>
+        <w:rPr>
+          <w:rStyle w:val="dc-title"/>
           <w:rFonts w:hint="eastAsia"/>
           <w:lang w:val="de-DE"/>
         </w:rPr>
-      </w:pPr>
-      <w:r>
-        <w:rPr>
-          <w:rStyle w:val="dc-title"/>
-          <w:rFonts w:hint="eastAsia"/>
-        </w:rPr>
         <w:t>sort</w:t>
       </w:r>
-      <w:r>
-        <w:rPr>
-          <w:rStyle w:val="dc-title"/>
+      <w:proofErr w:type="spellEnd"/>
+      <w:r>
+        <w:rPr>
+          <w:rStyle w:val="dc-title"/>
+          <w:lang w:val="de-DE"/>
         </w:rPr>
         <w:t>&gt;1,10,12,2</w:t>
       </w:r>
@@ -815,27 +745,41 @@
         <w:pStyle w:val="HTMLVorformatiert"/>
         <w:shd w:val="clear" w:color="auto" w:fill="263238"/>
         <w:ind w:left="420"/>
+        <w:rPr>
+          <w:rStyle w:val="dc-title"/>
+          <w:lang w:val="de-DE"/>
+        </w:rPr>
+      </w:pPr>
+      <w:proofErr w:type="spellStart"/>
+      <w:r>
+        <w:rPr>
+          <w:rStyle w:val="dc-title"/>
+          <w:lang w:val="de-DE"/>
+        </w:rPr>
+        <w:t>natsort</w:t>
+      </w:r>
+      <w:proofErr w:type="spellEnd"/>
+      <w:r>
+        <w:rPr>
+          <w:rStyle w:val="dc-title"/>
+          <w:lang w:val="de-DE"/>
+        </w:rPr>
+        <w:t xml:space="preserve"> &gt;1</w:t>
+      </w:r>
+      <w:r>
         <w:rPr>
           <w:rStyle w:val="dc-title"/>
           <w:rFonts w:hint="eastAsia"/>
           <w:lang w:val="de-DE"/>
         </w:rPr>
-      </w:pPr>
-      <w:proofErr w:type="spellStart"/>
+        <w:t>，2，1</w:t>
+      </w:r>
       <w:r>
         <w:rPr>
           <w:rStyle w:val="dc-title"/>
           <w:lang w:val="de-DE"/>
         </w:rPr>
-        <w:t>natsort</w:t>
-      </w:r>
-      <w:proofErr w:type="spellEnd"/>
-      <w:r>
-        <w:rPr>
-          <w:rStyle w:val="dc-title"/>
-          <w:lang w:val="de-DE"/>
-        </w:rPr>
-        <w:t xml:space="preserve"> &gt;1</w:t>
+        <w:t>0</w:t>
       </w:r>
       <w:r>
         <w:rPr>
@@ -843,28 +787,13 @@
           <w:rFonts w:hint="eastAsia"/>
           <w:lang w:val="de-DE"/>
         </w:rPr>
-        <w:t>，2，1</w:t>
+        <w:t>，</w:t>
       </w:r>
       <w:r>
         <w:rPr>
           <w:rStyle w:val="dc-title"/>
           <w:lang w:val="de-DE"/>
         </w:rPr>
-        <w:t>0</w:t>
-      </w:r>
-      <w:r>
-        <w:rPr>
-          <w:rStyle w:val="dc-title"/>
-          <w:rFonts w:hint="eastAsia"/>
-          <w:lang w:val="de-DE"/>
-        </w:rPr>
-        <w:t>，</w:t>
-      </w:r>
-      <w:r>
-        <w:rPr>
-          <w:rStyle w:val="dc-title"/>
-          <w:lang w:val="de-DE"/>
-        </w:rPr>
         <w:t>12</w:t>
       </w:r>
     </w:p>
@@ -875,13 +804,7 @@
         </w:rPr>
       </w:pPr>
     </w:p>
-    <w:p>
-      <w:pPr>
-        <w:rPr>
-          <w:rFonts w:hint="eastAsia"/>
-        </w:rPr>
-      </w:pPr>
-    </w:p>
+    <w:p/>
     <w:p>
       <w:pPr>
         <w:pStyle w:val="HTMLVorformatiert"/>
@@ -990,6 +913,369 @@
         <w:t>返回数组中指定的一列</w:t>
       </w:r>
     </w:p>
+    <w:p/>
+    <w:p>
+      <w:pPr>
+        <w:pStyle w:val="Listenabsatz"/>
+        <w:widowControl/>
+        <w:numPr>
+          <w:ilvl w:val="0"/>
+          <w:numId w:val="1"/>
+        </w:numPr>
+        <w:shd w:val="clear" w:color="auto" w:fill="263238"/>
+        <w:tabs>
+          <w:tab w:val="left" w:pos="916"/>
+          <w:tab w:val="left" w:pos="1832"/>
+          <w:tab w:val="left" w:pos="2748"/>
+          <w:tab w:val="left" w:pos="3664"/>
+          <w:tab w:val="left" w:pos="4580"/>
+          <w:tab w:val="left" w:pos="5496"/>
+          <w:tab w:val="left" w:pos="6412"/>
+          <w:tab w:val="left" w:pos="7328"/>
+          <w:tab w:val="left" w:pos="8244"/>
+          <w:tab w:val="left" w:pos="9160"/>
+          <w:tab w:val="left" w:pos="10076"/>
+          <w:tab w:val="left" w:pos="10992"/>
+          <w:tab w:val="left" w:pos="11908"/>
+          <w:tab w:val="left" w:pos="12824"/>
+          <w:tab w:val="left" w:pos="13740"/>
+          <w:tab w:val="left" w:pos="14656"/>
+        </w:tabs>
+        <w:ind w:firstLineChars="0"/>
+        <w:jc w:val="left"/>
+        <w:rPr>
+          <w:rFonts w:ascii="Courier New" w:eastAsia="SimSun" w:hAnsi="Courier New" w:cs="Courier New"/>
+          <w:color w:val="89DDFF"/>
+          <w:kern w:val="0"/>
+          <w:sz w:val="24"/>
+          <w:szCs w:val="24"/>
+          <w:lang w:val="en-US"/>
+        </w:rPr>
+      </w:pPr>
+      <w:proofErr w:type="spellStart"/>
+      <w:r>
+        <w:rPr>
+          <w:rFonts w:ascii="Courier New" w:eastAsia="SimSun" w:hAnsi="Courier New" w:cs="Courier New"/>
+          <w:i/>
+          <w:iCs/>
+          <w:color w:val="82AAFF"/>
+          <w:kern w:val="0"/>
+          <w:sz w:val="24"/>
+          <w:szCs w:val="24"/>
+          <w:lang w:val="en-US"/>
+        </w:rPr>
+        <w:t>array_sum</w:t>
+      </w:r>
+      <w:proofErr w:type="spellEnd"/>
+    </w:p>
+    <w:p>
+      <w:pPr>
+        <w:widowControl/>
+        <w:shd w:val="clear" w:color="auto" w:fill="263238"/>
+        <w:tabs>
+          <w:tab w:val="left" w:pos="916"/>
+          <w:tab w:val="left" w:pos="1832"/>
+          <w:tab w:val="left" w:pos="2748"/>
+          <w:tab w:val="left" w:pos="3664"/>
+          <w:tab w:val="left" w:pos="4580"/>
+          <w:tab w:val="left" w:pos="5496"/>
+          <w:tab w:val="left" w:pos="6412"/>
+          <w:tab w:val="left" w:pos="7328"/>
+          <w:tab w:val="left" w:pos="8244"/>
+          <w:tab w:val="left" w:pos="9160"/>
+          <w:tab w:val="left" w:pos="10076"/>
+          <w:tab w:val="left" w:pos="10992"/>
+          <w:tab w:val="left" w:pos="11908"/>
+          <w:tab w:val="left" w:pos="12824"/>
+          <w:tab w:val="left" w:pos="13740"/>
+          <w:tab w:val="left" w:pos="14656"/>
+        </w:tabs>
+        <w:jc w:val="left"/>
+        <w:rPr>
+          <w:rStyle w:val="dc-title"/>
+        </w:rPr>
+      </w:pPr>
+      <w:r>
+        <w:rPr>
+          <w:rStyle w:val="dc-title"/>
+        </w:rPr>
+        <w:t>对数组中所有值求和</w:t>
+      </w:r>
+    </w:p>
+    <w:p>
+      <w:pPr>
+        <w:widowControl/>
+        <w:shd w:val="clear" w:color="auto" w:fill="263238"/>
+        <w:tabs>
+          <w:tab w:val="left" w:pos="916"/>
+          <w:tab w:val="left" w:pos="1832"/>
+          <w:tab w:val="left" w:pos="2748"/>
+          <w:tab w:val="left" w:pos="3664"/>
+          <w:tab w:val="left" w:pos="4580"/>
+          <w:tab w:val="left" w:pos="5496"/>
+          <w:tab w:val="left" w:pos="6412"/>
+          <w:tab w:val="left" w:pos="7328"/>
+          <w:tab w:val="left" w:pos="8244"/>
+          <w:tab w:val="left" w:pos="9160"/>
+          <w:tab w:val="left" w:pos="10076"/>
+          <w:tab w:val="left" w:pos="10992"/>
+          <w:tab w:val="left" w:pos="11908"/>
+          <w:tab w:val="left" w:pos="12824"/>
+          <w:tab w:val="left" w:pos="13740"/>
+          <w:tab w:val="left" w:pos="14656"/>
+        </w:tabs>
+        <w:jc w:val="left"/>
+        <w:rPr>
+          <w:rFonts w:ascii="Courier New" w:eastAsia="SimSun" w:hAnsi="Courier New" w:cs="Courier New" w:hint="eastAsia"/>
+          <w:color w:val="C3CEE3"/>
+          <w:kern w:val="0"/>
+          <w:sz w:val="24"/>
+          <w:szCs w:val="24"/>
+          <w:lang w:val="en-US"/>
+        </w:rPr>
+      </w:pPr>
+    </w:p>
+    <w:p/>
+    <w:p>
+      <w:pPr>
+        <w:pStyle w:val="Listenabsatz"/>
+        <w:widowControl/>
+        <w:numPr>
+          <w:ilvl w:val="0"/>
+          <w:numId w:val="1"/>
+        </w:numPr>
+        <w:shd w:val="clear" w:color="auto" w:fill="263238"/>
+        <w:tabs>
+          <w:tab w:val="left" w:pos="916"/>
+          <w:tab w:val="left" w:pos="1832"/>
+          <w:tab w:val="left" w:pos="2748"/>
+          <w:tab w:val="left" w:pos="3664"/>
+          <w:tab w:val="left" w:pos="4580"/>
+          <w:tab w:val="left" w:pos="5496"/>
+          <w:tab w:val="left" w:pos="6412"/>
+          <w:tab w:val="left" w:pos="7328"/>
+          <w:tab w:val="left" w:pos="8244"/>
+          <w:tab w:val="left" w:pos="9160"/>
+          <w:tab w:val="left" w:pos="10076"/>
+          <w:tab w:val="left" w:pos="10992"/>
+          <w:tab w:val="left" w:pos="11908"/>
+          <w:tab w:val="left" w:pos="12824"/>
+          <w:tab w:val="left" w:pos="13740"/>
+          <w:tab w:val="left" w:pos="14656"/>
+        </w:tabs>
+        <w:ind w:firstLineChars="0"/>
+        <w:jc w:val="left"/>
+        <w:rPr>
+          <w:rFonts w:ascii="Courier New" w:eastAsia="SimSun" w:hAnsi="Courier New" w:cs="Courier New"/>
+          <w:i/>
+          <w:iCs/>
+          <w:color w:val="82AAFF"/>
+          <w:kern w:val="0"/>
+          <w:sz w:val="24"/>
+          <w:szCs w:val="24"/>
+          <w:lang w:val="en-US"/>
+        </w:rPr>
+      </w:pPr>
+      <w:proofErr w:type="spellStart"/>
+      <w:r>
+        <w:rPr>
+          <w:rFonts w:ascii="Courier New" w:eastAsia="SimSun" w:hAnsi="Courier New" w:cs="Courier New"/>
+          <w:i/>
+          <w:iCs/>
+          <w:color w:val="82AAFF"/>
+          <w:kern w:val="0"/>
+          <w:sz w:val="24"/>
+          <w:szCs w:val="24"/>
+          <w:lang w:val="en-US"/>
+        </w:rPr>
+        <w:lastRenderedPageBreak/>
+        <w:t>array_slice</w:t>
+      </w:r>
+      <w:proofErr w:type="spellEnd"/>
+    </w:p>
+    <w:p>
+      <w:pPr>
+        <w:widowControl/>
+        <w:shd w:val="clear" w:color="auto" w:fill="263238"/>
+        <w:tabs>
+          <w:tab w:val="left" w:pos="916"/>
+          <w:tab w:val="left" w:pos="1832"/>
+          <w:tab w:val="left" w:pos="2748"/>
+          <w:tab w:val="left" w:pos="3664"/>
+          <w:tab w:val="left" w:pos="4580"/>
+          <w:tab w:val="left" w:pos="5496"/>
+          <w:tab w:val="left" w:pos="6412"/>
+          <w:tab w:val="left" w:pos="7328"/>
+          <w:tab w:val="left" w:pos="8244"/>
+          <w:tab w:val="left" w:pos="9160"/>
+          <w:tab w:val="left" w:pos="10076"/>
+          <w:tab w:val="left" w:pos="10992"/>
+          <w:tab w:val="left" w:pos="11908"/>
+          <w:tab w:val="left" w:pos="12824"/>
+          <w:tab w:val="left" w:pos="13740"/>
+          <w:tab w:val="left" w:pos="14656"/>
+        </w:tabs>
+        <w:jc w:val="left"/>
+        <w:rPr>
+          <w:rStyle w:val="dc-title"/>
+        </w:rPr>
+      </w:pPr>
+      <w:r>
+        <w:rPr>
+          <w:rStyle w:val="dc-title"/>
+        </w:rPr>
+        <w:t>从数组中取出一段</w:t>
+      </w:r>
+    </w:p>
+    <w:p>
+      <w:pPr>
+        <w:widowControl/>
+        <w:shd w:val="clear" w:color="auto" w:fill="263238"/>
+        <w:tabs>
+          <w:tab w:val="left" w:pos="702"/>
+          <w:tab w:val="left" w:pos="1832"/>
+          <w:tab w:val="left" w:pos="2748"/>
+          <w:tab w:val="left" w:pos="3664"/>
+          <w:tab w:val="left" w:pos="4580"/>
+          <w:tab w:val="left" w:pos="5496"/>
+          <w:tab w:val="left" w:pos="6412"/>
+          <w:tab w:val="left" w:pos="7328"/>
+          <w:tab w:val="left" w:pos="8244"/>
+          <w:tab w:val="left" w:pos="9160"/>
+          <w:tab w:val="left" w:pos="10076"/>
+          <w:tab w:val="left" w:pos="10992"/>
+          <w:tab w:val="left" w:pos="11908"/>
+          <w:tab w:val="left" w:pos="12824"/>
+          <w:tab w:val="left" w:pos="13740"/>
+          <w:tab w:val="left" w:pos="14656"/>
+        </w:tabs>
+        <w:jc w:val="left"/>
+        <w:rPr>
+          <w:rStyle w:val="dc-title"/>
+        </w:rPr>
+      </w:pPr>
+      <w:r>
+        <w:rPr>
+          <w:rStyle w:val="dc-title"/>
+          <w:rFonts w:hint="eastAsia"/>
+        </w:rPr>
+        <w:t>扩充</w:t>
+      </w:r>
+      <w:r>
+        <w:rPr>
+          <w:rStyle w:val="dc-title"/>
+        </w:rPr>
+        <w:tab/>
+      </w:r>
+    </w:p>
+    <w:p>
+      <w:pPr>
+        <w:pStyle w:val="Listenabsatz"/>
+        <w:widowControl/>
+        <w:numPr>
+          <w:ilvl w:val="0"/>
+          <w:numId w:val="2"/>
+        </w:numPr>
+        <w:shd w:val="clear" w:color="auto" w:fill="263238"/>
+        <w:tabs>
+          <w:tab w:val="left" w:pos="702"/>
+          <w:tab w:val="left" w:pos="1832"/>
+          <w:tab w:val="left" w:pos="2748"/>
+          <w:tab w:val="left" w:pos="3664"/>
+          <w:tab w:val="left" w:pos="4580"/>
+          <w:tab w:val="left" w:pos="5496"/>
+          <w:tab w:val="left" w:pos="6412"/>
+          <w:tab w:val="left" w:pos="7328"/>
+          <w:tab w:val="left" w:pos="8244"/>
+          <w:tab w:val="left" w:pos="9160"/>
+          <w:tab w:val="left" w:pos="10076"/>
+          <w:tab w:val="left" w:pos="10992"/>
+          <w:tab w:val="left" w:pos="11908"/>
+          <w:tab w:val="left" w:pos="12824"/>
+          <w:tab w:val="left" w:pos="13740"/>
+          <w:tab w:val="left" w:pos="14656"/>
+        </w:tabs>
+        <w:ind w:firstLineChars="0"/>
+        <w:jc w:val="left"/>
+        <w:rPr>
+          <w:rStyle w:val="dc-title"/>
+        </w:rPr>
+      </w:pPr>
+      <w:proofErr w:type="spellStart"/>
+      <w:r>
+        <w:rPr>
+          <w:rStyle w:val="refname"/>
+        </w:rPr>
+        <w:t>array_splice</w:t>
+      </w:r>
+      <w:proofErr w:type="spellEnd"/>
+      <w:r>
+        <w:t xml:space="preserve"> — </w:t>
+      </w:r>
+      <w:r>
+        <w:rPr>
+          <w:rStyle w:val="dc-title"/>
+        </w:rPr>
+        <w:t>去掉数组中的某一部分并用其它值取代</w:t>
+      </w:r>
+    </w:p>
+    <w:p>
+      <w:pPr>
+        <w:pStyle w:val="Listenabsatz"/>
+        <w:widowControl/>
+        <w:numPr>
+          <w:ilvl w:val="0"/>
+          <w:numId w:val="2"/>
+        </w:numPr>
+        <w:shd w:val="clear" w:color="auto" w:fill="263238"/>
+        <w:tabs>
+          <w:tab w:val="left" w:pos="702"/>
+          <w:tab w:val="left" w:pos="1832"/>
+          <w:tab w:val="left" w:pos="2748"/>
+          <w:tab w:val="left" w:pos="3664"/>
+          <w:tab w:val="left" w:pos="4580"/>
+          <w:tab w:val="left" w:pos="5496"/>
+          <w:tab w:val="left" w:pos="6412"/>
+          <w:tab w:val="left" w:pos="7328"/>
+          <w:tab w:val="left" w:pos="8244"/>
+          <w:tab w:val="left" w:pos="9160"/>
+          <w:tab w:val="left" w:pos="10076"/>
+          <w:tab w:val="left" w:pos="10992"/>
+          <w:tab w:val="left" w:pos="11908"/>
+          <w:tab w:val="left" w:pos="12824"/>
+          <w:tab w:val="left" w:pos="13740"/>
+          <w:tab w:val="left" w:pos="14656"/>
+        </w:tabs>
+        <w:ind w:firstLineChars="0"/>
+        <w:jc w:val="left"/>
+        <w:rPr>
+          <w:rFonts w:ascii="Courier New" w:eastAsia="SimSun" w:hAnsi="Courier New" w:cs="Courier New" w:hint="eastAsia"/>
+          <w:color w:val="C3CEE3"/>
+          <w:kern w:val="0"/>
+          <w:sz w:val="24"/>
+          <w:szCs w:val="24"/>
+        </w:rPr>
+      </w:pPr>
+      <w:proofErr w:type="spellStart"/>
+      <w:r>
+        <w:rPr>
+          <w:rStyle w:val="refname"/>
+        </w:rPr>
+        <w:t>array_merge</w:t>
+      </w:r>
+      <w:proofErr w:type="spellEnd"/>
+      <w:r>
+        <w:t xml:space="preserve"> — </w:t>
+      </w:r>
+      <w:r>
+        <w:rPr>
+          <w:rStyle w:val="dc-title"/>
+        </w:rPr>
+        <w:t>合并一个或多个数组</w:t>
+      </w:r>
+    </w:p>
+    <w:p/>
+    <w:p/>
     <w:p>
       <w:pPr>
         <w:rPr>
@@ -1048,9 +1334,122 @@
 <file path=word/numbering.xml><?xml version="1.0" encoding="utf-8"?>
 <w:numbering xmlns:wpc="http://schemas.microsoft.com/office/word/2010/wordprocessingCanvas" xmlns:cx="http://schemas.microsoft.com/office/drawing/2014/chartex" xmlns:cx1="http://schemas.microsoft.com/office/drawing/2015/9/8/chartex" xmlns:cx2="http://schemas.microsoft.com/office/drawing/2015/10/21/chartex" xmlns:cx3="http://schemas.microsoft.com/office/drawing/2016/5/9/chartex" xmlns:cx4="http://schemas.microsoft.com/office/drawing/2016/5/10/chartex" xmlns:cx5="http://schemas.microsoft.com/office/drawing/2016/5/11/chartex" xmlns:cx6="http://schemas.microsoft.com/office/drawing/2016/5/12/chartex" xmlns:cx7="http://schemas.microsoft.com/office/drawing/2016/5/13/chartex" xmlns:cx8="http://schemas.microsoft.com/office/drawing/2016/5/14/chartex" xmlns:mc="http://schemas.openxmlformats.org/markup-compatibility/2006" xmlns:aink="http://schemas.microsoft.com/office/drawing/2016/ink" xmlns:am3d="http://schemas.microsoft.com/office/drawing/2017/model3d" xmlns:o="urn:schemas-microsoft-com:office:office" xmlns:r="http://schemas.openxmlformats.org/officeDocument/2006/relationships" xmlns:m="http://schemas.openxmlformats.org/officeDocument/2006/math" xmlns:v="urn:schemas-microsoft-com:vml" xmlns:wp14="http://schemas.microsoft.com/office/word/2010/wordprocessingDrawing" xmlns:wp="http://schemas.openxmlformats.org/drawingml/2006/wordprocessingDrawing" xmlns:w10="urn:schemas-microsoft-com:office:word" xmlns:w="http://schemas.openxmlformats.org/wordprocessingml/2006/main" xmlns:w14="http://schemas.microsoft.com/office/word/2010/wordml" xmlns:w15="http://schemas.microsoft.com/office/word/2012/wordml" xmlns:w16cex="http://schemas.microsoft.com/office/word/2018/wordml/cex" xmlns:w16cid="http://schemas.microsoft.com/office/word/2016/wordml/cid" xmlns:w16="http://schemas.microsoft.com/office/word/2018/wordml" xmlns:w16sdtdh="http://schemas.microsoft.com/office/word/2020/wordml/sdtdatahash" xmlns:w16se="http://schemas.microsoft.com/office/word/2015/wordml/symex" xmlns:wpg="http://schemas.microsoft.com/office/word/2010/wordprocessingGroup" xmlns:wpi="http://schemas.microsoft.com/office/word/2010/wordprocessingInk" xmlns:wne="http://schemas.microsoft.com/office/word/2006/wordml" xmlns:wps="http://schemas.microsoft.com/office/word/2010/wordprocessingShape" mc:Ignorable="w14 w15 w16se w16cid w16 w16cex w16sdtdh wp14">
   <w:abstractNum w:abstractNumId="0" w15:restartNumberingAfterBreak="0">
+    <w:nsid w:val="17402675"/>
+    <w:multiLevelType w:val="hybridMultilevel"/>
+    <w:tmpl w:val="93524984"/>
+    <w:lvl w:ilvl="0" w:tplc="04090001">
+      <w:start w:val="1"/>
+      <w:numFmt w:val="bullet"/>
+      <w:lvlText w:val=""/>
+      <w:lvlJc w:val="left"/>
+      <w:pPr>
+        <w:ind w:left="420" w:hanging="420"/>
+      </w:pPr>
+      <w:rPr>
+        <w:rFonts w:ascii="Wingdings" w:hAnsi="Wingdings" w:hint="default"/>
+      </w:rPr>
+    </w:lvl>
+    <w:lvl w:ilvl="1" w:tplc="04090003" w:tentative="1">
+      <w:start w:val="1"/>
+      <w:numFmt w:val="bullet"/>
+      <w:lvlText w:val=""/>
+      <w:lvlJc w:val="left"/>
+      <w:pPr>
+        <w:ind w:left="840" w:hanging="420"/>
+      </w:pPr>
+      <w:rPr>
+        <w:rFonts w:ascii="Wingdings" w:hAnsi="Wingdings" w:hint="default"/>
+      </w:rPr>
+    </w:lvl>
+    <w:lvl w:ilvl="2" w:tplc="04090005" w:tentative="1">
+      <w:start w:val="1"/>
+      <w:numFmt w:val="bullet"/>
+      <w:lvlText w:val=""/>
+      <w:lvlJc w:val="left"/>
+      <w:pPr>
+        <w:ind w:left="1260" w:hanging="420"/>
+      </w:pPr>
+      <w:rPr>
+        <w:rFonts w:ascii="Wingdings" w:hAnsi="Wingdings" w:hint="default"/>
+      </w:rPr>
+    </w:lvl>
+    <w:lvl w:ilvl="3" w:tplc="04090001" w:tentative="1">
+      <w:start w:val="1"/>
+      <w:numFmt w:val="bullet"/>
+      <w:lvlText w:val=""/>
+      <w:lvlJc w:val="left"/>
+      <w:pPr>
+        <w:ind w:left="1680" w:hanging="420"/>
+      </w:pPr>
+      <w:rPr>
+        <w:rFonts w:ascii="Wingdings" w:hAnsi="Wingdings" w:hint="default"/>
+      </w:rPr>
+    </w:lvl>
+    <w:lvl w:ilvl="4" w:tplc="04090003" w:tentative="1">
+      <w:start w:val="1"/>
+      <w:numFmt w:val="bullet"/>
+      <w:lvlText w:val=""/>
+      <w:lvlJc w:val="left"/>
+      <w:pPr>
+        <w:ind w:left="2100" w:hanging="420"/>
+      </w:pPr>
+      <w:rPr>
+        <w:rFonts w:ascii="Wingdings" w:hAnsi="Wingdings" w:hint="default"/>
+      </w:rPr>
+    </w:lvl>
+    <w:lvl w:ilvl="5" w:tplc="04090005" w:tentative="1">
+      <w:start w:val="1"/>
+      <w:numFmt w:val="bullet"/>
+      <w:lvlText w:val=""/>
+      <w:lvlJc w:val="left"/>
+      <w:pPr>
+        <w:ind w:left="2520" w:hanging="420"/>
+      </w:pPr>
+      <w:rPr>
+        <w:rFonts w:ascii="Wingdings" w:hAnsi="Wingdings" w:hint="default"/>
+      </w:rPr>
+    </w:lvl>
+    <w:lvl w:ilvl="6" w:tplc="04090001" w:tentative="1">
+      <w:start w:val="1"/>
+      <w:numFmt w:val="bullet"/>
+      <w:lvlText w:val=""/>
+      <w:lvlJc w:val="left"/>
+      <w:pPr>
+        <w:ind w:left="2940" w:hanging="420"/>
+      </w:pPr>
+      <w:rPr>
+        <w:rFonts w:ascii="Wingdings" w:hAnsi="Wingdings" w:hint="default"/>
+      </w:rPr>
+    </w:lvl>
+    <w:lvl w:ilvl="7" w:tplc="04090003" w:tentative="1">
+      <w:start w:val="1"/>
+      <w:numFmt w:val="bullet"/>
+      <w:lvlText w:val=""/>
+      <w:lvlJc w:val="left"/>
+      <w:pPr>
+        <w:ind w:left="3360" w:hanging="420"/>
+      </w:pPr>
+      <w:rPr>
+        <w:rFonts w:ascii="Wingdings" w:hAnsi="Wingdings" w:hint="default"/>
+      </w:rPr>
+    </w:lvl>
+    <w:lvl w:ilvl="8" w:tplc="04090005" w:tentative="1">
+      <w:start w:val="1"/>
+      <w:numFmt w:val="bullet"/>
+      <w:lvlText w:val=""/>
+      <w:lvlJc w:val="left"/>
+      <w:pPr>
+        <w:ind w:left="3780" w:hanging="420"/>
+      </w:pPr>
+      <w:rPr>
+        <w:rFonts w:ascii="Wingdings" w:hAnsi="Wingdings" w:hint="default"/>
+      </w:rPr>
+    </w:lvl>
+  </w:abstractNum>
+  <w:abstractNum w:abstractNumId="1" w15:restartNumberingAfterBreak="0">
     <w:nsid w:val="2BDA0D70"/>
     <w:multiLevelType w:val="hybridMultilevel"/>
-    <w:tmpl w:val="EC1A4230"/>
+    <w:tmpl w:val="32AA10EA"/>
     <w:lvl w:ilvl="0" w:tplc="0409000F">
       <w:start w:val="1"/>
       <w:numFmt w:val="decimal"/>
@@ -1134,6 +1533,9 @@
     </w:lvl>
   </w:abstractNum>
   <w:num w:numId="1">
+    <w:abstractNumId w:val="1"/>
+  </w:num>
+  <w:num w:numId="2">
     <w:abstractNumId w:val="0"/>
   </w:num>
 </w:numbering>
@@ -1767,6 +2169,16 @@
       <w:u w:val="single"/>
     </w:rPr>
   </w:style>
+  <w:style w:type="paragraph" w:styleId="Listenabsatz">
+    <w:name w:val="List Paragraph"/>
+    <w:basedOn w:val="Standard"/>
+    <w:uiPriority w:val="34"/>
+    <w:qFormat/>
+    <w:rsid w:val="00E7404F"/>
+    <w:pPr>
+      <w:ind w:firstLineChars="200" w:firstLine="420"/>
+    </w:pPr>
+  </w:style>
 </w:styles>
 </file>
 

</xml_diff>

<commit_message>
str_split && explore unterschied
</commit_message>
<xml_diff>
--- a/rechnen/编程心得.docx
+++ b/rechnen/编程心得.docx
@@ -1026,7 +1026,7 @@
         </w:tabs>
         <w:jc w:val="left"/>
         <w:rPr>
-          <w:rFonts w:ascii="Courier New" w:eastAsia="SimSun" w:hAnsi="Courier New" w:cs="Courier New" w:hint="eastAsia"/>
+          <w:rFonts w:ascii="Courier New" w:eastAsia="SimSun" w:hAnsi="Courier New" w:cs="Courier New"/>
           <w:color w:val="C3CEE3"/>
           <w:kern w:val="0"/>
           <w:sz w:val="24"/>
@@ -1249,11 +1249,154 @@
         <w:ind w:firstLineChars="0"/>
         <w:jc w:val="left"/>
         <w:rPr>
+          <w:rFonts w:ascii="Courier New" w:eastAsia="SimSun" w:hAnsi="Courier New" w:cs="Courier New"/>
+          <w:color w:val="C3CEE3"/>
+          <w:kern w:val="0"/>
+          <w:sz w:val="24"/>
+          <w:szCs w:val="24"/>
+        </w:rPr>
+      </w:pPr>
+      <w:proofErr w:type="spellStart"/>
+      <w:r>
+        <w:rPr>
+          <w:rStyle w:val="refname"/>
+        </w:rPr>
+        <w:t>array_merge</w:t>
+      </w:r>
+      <w:proofErr w:type="spellEnd"/>
+      <w:r>
+        <w:t xml:space="preserve"> — </w:t>
+      </w:r>
+      <w:r>
+        <w:rPr>
+          <w:rStyle w:val="dc-title"/>
+        </w:rPr>
+        <w:t>合并一个或多个数组</w:t>
+      </w:r>
+    </w:p>
+    <w:p/>
+    <w:p>
+      <w:pPr>
+        <w:pStyle w:val="Listenabsatz"/>
+        <w:widowControl/>
+        <w:numPr>
+          <w:ilvl w:val="0"/>
+          <w:numId w:val="1"/>
+        </w:numPr>
+        <w:shd w:val="clear" w:color="auto" w:fill="263238"/>
+        <w:tabs>
+          <w:tab w:val="left" w:pos="916"/>
+          <w:tab w:val="left" w:pos="1832"/>
+          <w:tab w:val="left" w:pos="2748"/>
+          <w:tab w:val="left" w:pos="3664"/>
+          <w:tab w:val="left" w:pos="4580"/>
+          <w:tab w:val="left" w:pos="5496"/>
+          <w:tab w:val="left" w:pos="6412"/>
+          <w:tab w:val="left" w:pos="7328"/>
+          <w:tab w:val="left" w:pos="8244"/>
+          <w:tab w:val="left" w:pos="9160"/>
+          <w:tab w:val="left" w:pos="10076"/>
+          <w:tab w:val="left" w:pos="10992"/>
+          <w:tab w:val="left" w:pos="11908"/>
+          <w:tab w:val="left" w:pos="12824"/>
+          <w:tab w:val="left" w:pos="13740"/>
+          <w:tab w:val="left" w:pos="14656"/>
+        </w:tabs>
+        <w:ind w:firstLineChars="0"/>
+        <w:jc w:val="left"/>
+        <w:rPr>
+          <w:rFonts w:ascii="Courier New" w:eastAsia="SimSun" w:hAnsi="Courier New" w:cs="Courier New"/>
+          <w:color w:val="C3CEE3"/>
+          <w:kern w:val="0"/>
+          <w:sz w:val="24"/>
+          <w:szCs w:val="24"/>
+          <w:lang w:val="en-US"/>
+        </w:rPr>
+      </w:pPr>
+      <w:proofErr w:type="spellStart"/>
+      <w:r>
+        <w:rPr>
+          <w:rFonts w:ascii="Courier New" w:eastAsia="SimSun" w:hAnsi="Courier New" w:cs="Courier New"/>
+          <w:i/>
+          <w:iCs/>
+          <w:color w:val="82AAFF"/>
+          <w:kern w:val="0"/>
+          <w:sz w:val="24"/>
+          <w:szCs w:val="24"/>
+          <w:lang w:val="en-US"/>
+        </w:rPr>
+        <w:t>str_split</w:t>
+      </w:r>
+      <w:proofErr w:type="spellEnd"/>
+    </w:p>
+    <w:p>
+      <w:pPr>
+        <w:pStyle w:val="Listenabsatz"/>
+        <w:widowControl/>
+        <w:shd w:val="clear" w:color="auto" w:fill="263238"/>
+        <w:tabs>
+          <w:tab w:val="left" w:pos="916"/>
+          <w:tab w:val="left" w:pos="1832"/>
+          <w:tab w:val="left" w:pos="2748"/>
+          <w:tab w:val="left" w:pos="3664"/>
+          <w:tab w:val="left" w:pos="4580"/>
+          <w:tab w:val="left" w:pos="5496"/>
+          <w:tab w:val="left" w:pos="6412"/>
+          <w:tab w:val="left" w:pos="7328"/>
+          <w:tab w:val="left" w:pos="8244"/>
+          <w:tab w:val="left" w:pos="9160"/>
+          <w:tab w:val="left" w:pos="10076"/>
+          <w:tab w:val="left" w:pos="10992"/>
+          <w:tab w:val="left" w:pos="11908"/>
+          <w:tab w:val="left" w:pos="12824"/>
+          <w:tab w:val="left" w:pos="13740"/>
+          <w:tab w:val="left" w:pos="14656"/>
+        </w:tabs>
+        <w:ind w:left="420" w:firstLineChars="0" w:firstLine="0"/>
+        <w:jc w:val="left"/>
+        <w:rPr>
+          <w:rStyle w:val="dc-title"/>
+        </w:rPr>
+      </w:pPr>
+      <w:r>
+        <w:rPr>
+          <w:rStyle w:val="dc-title"/>
+        </w:rPr>
+        <w:t>将字符串转换为数组</w:t>
+      </w:r>
+    </w:p>
+    <w:p>
+      <w:pPr>
+        <w:pStyle w:val="Listenabsatz"/>
+        <w:widowControl/>
+        <w:shd w:val="clear" w:color="auto" w:fill="263238"/>
+        <w:tabs>
+          <w:tab w:val="left" w:pos="916"/>
+          <w:tab w:val="left" w:pos="1832"/>
+          <w:tab w:val="left" w:pos="2748"/>
+          <w:tab w:val="left" w:pos="3664"/>
+          <w:tab w:val="left" w:pos="4580"/>
+          <w:tab w:val="left" w:pos="5496"/>
+          <w:tab w:val="left" w:pos="6412"/>
+          <w:tab w:val="left" w:pos="7328"/>
+          <w:tab w:val="left" w:pos="8244"/>
+          <w:tab w:val="left" w:pos="9160"/>
+          <w:tab w:val="left" w:pos="10076"/>
+          <w:tab w:val="left" w:pos="10992"/>
+          <w:tab w:val="left" w:pos="11908"/>
+          <w:tab w:val="left" w:pos="12824"/>
+          <w:tab w:val="left" w:pos="13740"/>
+          <w:tab w:val="left" w:pos="14656"/>
+        </w:tabs>
+        <w:ind w:left="420" w:firstLineChars="0" w:firstLine="0"/>
+        <w:jc w:val="left"/>
+        <w:rPr>
           <w:rFonts w:ascii="Courier New" w:eastAsia="SimSun" w:hAnsi="Courier New" w:cs="Courier New" w:hint="eastAsia"/>
           <w:color w:val="C3CEE3"/>
           <w:kern w:val="0"/>
           <w:sz w:val="24"/>
           <w:szCs w:val="24"/>
+          <w:lang w:val="en-US"/>
         </w:rPr>
       </w:pPr>
       <w:proofErr w:type="spellStart"/>
@@ -1261,7 +1404,7 @@
         <w:rPr>
           <w:rStyle w:val="refname"/>
         </w:rPr>
-        <w:t>array_merge</w:t>
+        <w:t>explode</w:t>
       </w:r>
       <w:proofErr w:type="spellEnd"/>
       <w:r>
@@ -1271,18 +1414,11 @@
         <w:rPr>
           <w:rStyle w:val="dc-title"/>
         </w:rPr>
-        <w:t>合并一个或多个数组</w:t>
+        <w:t>使用一个字符串分割另一个字符串</w:t>
       </w:r>
     </w:p>
     <w:p/>
     <w:p/>
-    <w:p>
-      <w:pPr>
-        <w:rPr>
-          <w:rFonts w:hint="eastAsia"/>
-        </w:rPr>
-      </w:pPr>
-    </w:p>
     <w:sectPr>
       <w:pgSz w:w="11906" w:h="16838"/>
       <w:pgMar w:top="1417" w:right="1417" w:bottom="1134" w:left="1417" w:header="851" w:footer="992" w:gutter="0"/>
@@ -1449,7 +1585,7 @@
   <w:abstractNum w:abstractNumId="1" w15:restartNumberingAfterBreak="0">
     <w:nsid w:val="2BDA0D70"/>
     <w:multiLevelType w:val="hybridMultilevel"/>
-    <w:tmpl w:val="32AA10EA"/>
+    <w:tmpl w:val="E608725E"/>
     <w:lvl w:ilvl="0" w:tplc="0409000F">
       <w:start w:val="1"/>
       <w:numFmt w:val="decimal"/>

</xml_diff>